<commit_message>
added door and water components
</commit_message>
<xml_diff>
--- a/Smart Dog Home Possible Components.docx
+++ b/Smart Dog Home Possible Components.docx
@@ -118,6 +118,12 @@
       <w:r>
         <w:t>NFC</w:t>
       </w:r>
+      <w:r>
+        <w:t xml:space="preserve"> - </w:t>
+      </w:r>
+      <w:r>
+        <w:t>ISO 15693</w:t>
+      </w:r>
     </w:p>
     <w:p>
       <w:pPr>
@@ -242,8 +248,6 @@
       </w:pPr>
       <w:r>
         <w:tab/>
-      </w:r>
-      <w:r>
         <w:t>Possible Hardware:</w:t>
       </w:r>
     </w:p>
@@ -280,10 +284,7 @@
         </w:numPr>
       </w:pPr>
       <w:r>
-        <w:t>Actuator</w:t>
-      </w:r>
-      <w:r>
-        <w:t xml:space="preserve"> x2</w:t>
+        <w:t>Actuator x2</w:t>
       </w:r>
     </w:p>
     <w:p>

</xml_diff>